<commit_message>
Added support in testbench for creating CSV file
</commit_message>
<xml_diff>
--- a/Documentation/Matrix_Multiplier_IP_Core_User_Manual.docx
+++ b/Documentation/Matrix_Multiplier_IP_Core_User_Manual.docx
@@ -2971,7 +2971,6 @@
                 <w:lang w:eastAsia="en-GB"/>
               </w:rPr>
             </w:pPr>
-            <w:bookmarkStart w:id="0" w:name="_GoBack" w:colFirst="0" w:colLast="0"/>
             <w:r>
               <w:rPr>
                 <w:rFonts w:ascii="Calibri" w:eastAsia="Times New Roman" w:hAnsi="Calibri" w:cs="Times New Roman"/>
@@ -3558,7 +3557,6 @@
           </w:p>
         </w:tc>
       </w:tr>
-      <w:bookmarkEnd w:id="0"/>
     </w:tbl>
     <w:p>
       <w:pPr>
@@ -5329,6 +5327,7 @@
     <w:p>
       <w:pPr>
         <w:pStyle w:val="Heading1"/>
+        <w:ind w:right="-188"/>
         <w:jc w:val="center"/>
         <w:rPr>
           <w:lang w:val="en-US"/>
@@ -5344,8 +5343,643 @@
     </w:p>
     <w:p>
       <w:pPr>
+        <w:ind w:right="-188"/>
         <w:rPr>
           <w:color w:val="000000" w:themeColor="text1"/>
+          <w:lang w:val="en-US"/>
+        </w:rPr>
+      </w:pPr>
+    </w:p>
+    <w:p>
+      <w:pPr>
+        <w:ind w:right="-188"/>
+        <w:rPr>
+          <w:lang w:val="en-US"/>
+        </w:rPr>
+      </w:pPr>
+    </w:p>
+    <w:p>
+      <w:pPr>
+        <w:pStyle w:val="Heading2"/>
+        <w:ind w:right="-188"/>
+        <w:rPr>
+          <w:lang w:val="en-US"/>
+        </w:rPr>
+      </w:pPr>
+      <w:r>
+        <w:rPr>
+          <w:lang w:val="en-US"/>
+        </w:rPr>
+        <w:t>LOAD (Input)</w:t>
+      </w:r>
+    </w:p>
+    <w:p>
+      <w:pPr>
+        <w:ind w:right="-188"/>
+        <w:rPr>
+          <w:lang w:val="en-US"/>
+        </w:rPr>
+      </w:pPr>
+      <w:r>
+        <w:rPr>
+          <w:lang w:val="en-US"/>
+        </w:rPr>
+        <w:t>This is</w:t>
+      </w:r>
+      <w:r>
+        <w:rPr>
+          <w:lang w:val="en-US"/>
+        </w:rPr>
+        <w:t xml:space="preserve"> a</w:t>
+      </w:r>
+      <w:r>
+        <w:rPr>
+          <w:lang w:val="en-US"/>
+        </w:rPr>
+        <w:t xml:space="preserve">ctive high. </w:t>
+      </w:r>
+      <w:r>
+        <w:rPr>
+          <w:lang w:val="en-US"/>
+        </w:rPr>
+        <w:t>When asserted th</w:t>
+      </w:r>
+      <w:bookmarkStart w:id="0" w:name="_GoBack"/>
+      <w:bookmarkEnd w:id="0"/>
+      <w:r>
+        <w:rPr>
+          <w:lang w:val="en-US"/>
+        </w:rPr>
+        <w:t xml:space="preserve">e FSM </w:t>
+      </w:r>
+      <w:r>
+        <w:rPr>
+          <w:lang w:val="en-US"/>
+        </w:rPr>
+        <w:t xml:space="preserve">in the IP Core </w:t>
+      </w:r>
+      <w:r>
+        <w:rPr>
+          <w:lang w:val="en-US"/>
+        </w:rPr>
+        <w:t xml:space="preserve">goes into the loading state to </w:t>
+      </w:r>
+      <w:r>
+        <w:rPr>
+          <w:lang w:val="en-US"/>
+        </w:rPr>
+        <w:t>Load P Matrix data into</w:t>
+      </w:r>
+      <w:r>
+        <w:rPr>
+          <w:lang w:val="en-US"/>
+        </w:rPr>
+        <w:t xml:space="preserve"> the</w:t>
+      </w:r>
+      <w:r>
+        <w:rPr>
+          <w:lang w:val="en-US"/>
+        </w:rPr>
+        <w:t xml:space="preserve"> IP core. </w:t>
+      </w:r>
+      <w:r>
+        <w:rPr>
+          <w:lang w:val="en-US"/>
+        </w:rPr>
+        <w:t>As soon as the IP</w:t>
+      </w:r>
+      <w:r>
+        <w:rPr>
+          <w:lang w:val="en-US"/>
+        </w:rPr>
+        <w:t xml:space="preserve"> Core</w:t>
+      </w:r>
+      <w:r>
+        <w:rPr>
+          <w:lang w:val="en-US"/>
+        </w:rPr>
+        <w:t xml:space="preserve"> is ready to start receiving </w:t>
+      </w:r>
+      <w:r>
+        <w:rPr>
+          <w:lang w:val="en-US"/>
+        </w:rPr>
+        <w:t xml:space="preserve">data </w:t>
+      </w:r>
+      <w:r>
+        <w:rPr>
+          <w:lang w:val="en-US"/>
+        </w:rPr>
+        <w:t>the</w:t>
+      </w:r>
+      <w:r>
+        <w:rPr>
+          <w:lang w:val="en-US"/>
+        </w:rPr>
+        <w:t xml:space="preserve"> READY flag is set high</w:t>
+      </w:r>
+      <w:r>
+        <w:rPr>
+          <w:lang w:val="en-US"/>
+        </w:rPr>
+        <w:t xml:space="preserve"> and at that same clock circle</w:t>
+      </w:r>
+      <w:r>
+        <w:rPr>
+          <w:lang w:val="en-US"/>
+        </w:rPr>
+        <w:t xml:space="preserve"> the first</w:t>
+      </w:r>
+      <w:r>
+        <w:rPr>
+          <w:lang w:val="en-US"/>
+        </w:rPr>
+        <w:t xml:space="preserve"> </w:t>
+      </w:r>
+      <w:r>
+        <w:rPr>
+          <w:lang w:val="en-US"/>
+        </w:rPr>
+        <w:t>data</w:t>
+      </w:r>
+      <w:r>
+        <w:rPr>
+          <w:lang w:val="en-US"/>
+        </w:rPr>
+        <w:t xml:space="preserve"> </w:t>
+      </w:r>
+      <w:r>
+        <w:rPr>
+          <w:lang w:val="en-US"/>
+        </w:rPr>
+        <w:t>of P Matrix</w:t>
+      </w:r>
+      <w:r>
+        <w:rPr>
+          <w:lang w:val="en-US"/>
+        </w:rPr>
+        <w:t xml:space="preserve"> should be present in the DIN input port of the IP core</w:t>
+      </w:r>
+      <w:r>
+        <w:rPr>
+          <w:lang w:val="en-US"/>
+        </w:rPr>
+        <w:t>. The order of data loading is row wise, first element of each</w:t>
+      </w:r>
+      <w:r>
+        <w:rPr>
+          <w:lang w:val="en-US"/>
+        </w:rPr>
+        <w:t xml:space="preserve"> row to last element of the row, t</w:t>
+      </w:r>
+      <w:r>
+        <w:rPr>
+          <w:lang w:val="en-US"/>
+        </w:rPr>
+        <w:t xml:space="preserve">hen next row. </w:t>
+      </w:r>
+    </w:p>
+    <w:p>
+      <w:pPr>
+        <w:ind w:right="-188"/>
+        <w:rPr>
+          <w:lang w:val="en-US"/>
+        </w:rPr>
+      </w:pPr>
+      <w:r>
+        <w:rPr>
+          <w:lang w:val="en-US"/>
+        </w:rPr>
+        <w:t xml:space="preserve">Before </w:t>
+      </w:r>
+      <w:r>
+        <w:rPr>
+          <w:lang w:val="en-US"/>
+        </w:rPr>
+        <w:t xml:space="preserve">putting the IP core in the </w:t>
+      </w:r>
+      <w:r>
+        <w:rPr>
+          <w:lang w:val="en-US"/>
+        </w:rPr>
+        <w:t>loading</w:t>
+      </w:r>
+      <w:r>
+        <w:rPr>
+          <w:lang w:val="en-US"/>
+        </w:rPr>
+        <w:t xml:space="preserve"> state</w:t>
+      </w:r>
+      <w:r>
+        <w:rPr>
+          <w:lang w:val="en-US"/>
+        </w:rPr>
+        <w:t xml:space="preserve"> the bank should be specified.</w:t>
+      </w:r>
+    </w:p>
+    <w:p>
+      <w:pPr>
+        <w:ind w:right="-188"/>
+        <w:rPr>
+          <w:lang w:val="en-US"/>
+        </w:rPr>
+      </w:pPr>
+      <w:r>
+        <w:rPr>
+          <w:lang w:val="en-US"/>
+        </w:rPr>
+        <w:t xml:space="preserve">Signals that </w:t>
+      </w:r>
+      <w:r>
+        <w:rPr>
+          <w:lang w:val="en-US"/>
+        </w:rPr>
+        <w:t>Influence</w:t>
+      </w:r>
+      <w:r>
+        <w:rPr>
+          <w:lang w:val="en-US"/>
+        </w:rPr>
+        <w:t xml:space="preserve"> </w:t>
+      </w:r>
+      <w:r>
+        <w:rPr>
+          <w:lang w:val="en-US"/>
+        </w:rPr>
+        <w:t>LOAD input</w:t>
+      </w:r>
+      <w:r>
+        <w:rPr>
+          <w:lang w:val="en-US"/>
+        </w:rPr>
+        <w:t xml:space="preserve"> are</w:t>
+      </w:r>
+      <w:r>
+        <w:rPr>
+          <w:lang w:val="en-US"/>
+        </w:rPr>
+        <w:t>:</w:t>
+      </w:r>
+      <w:r>
+        <w:rPr>
+          <w:lang w:val="en-US"/>
+        </w:rPr>
+        <w:t xml:space="preserve">  </w:t>
+      </w:r>
+      <w:r>
+        <w:rPr>
+          <w:lang w:val="en-US"/>
+        </w:rPr>
+        <w:t>RST, Bank_sel_in</w:t>
+      </w:r>
+    </w:p>
+    <w:p>
+      <w:pPr>
+        <w:ind w:right="-188"/>
+        <w:rPr>
+          <w:lang w:val="en-US"/>
+        </w:rPr>
+      </w:pPr>
+      <w:r>
+        <w:rPr>
+          <w:lang w:val="en-US"/>
+        </w:rPr>
+        <w:t>The following f</w:t>
+      </w:r>
+      <w:r>
+        <w:rPr>
+          <w:lang w:val="en-US"/>
+        </w:rPr>
+        <w:t>lags</w:t>
+      </w:r>
+      <w:r>
+        <w:rPr>
+          <w:lang w:val="en-US"/>
+        </w:rPr>
+        <w:t xml:space="preserve"> serve as feedback</w:t>
+      </w:r>
+      <w:r>
+        <w:rPr>
+          <w:lang w:val="en-US"/>
+        </w:rPr>
+        <w:t>:</w:t>
+      </w:r>
+      <w:r>
+        <w:rPr>
+          <w:lang w:val="en-US"/>
+        </w:rPr>
+        <w:t xml:space="preserve"> </w:t>
+      </w:r>
+      <w:r>
+        <w:rPr>
+          <w:lang w:val="en-US"/>
+        </w:rPr>
+        <w:t>READY</w:t>
+      </w:r>
+      <w:r>
+        <w:rPr>
+          <w:lang w:val="en-US"/>
+        </w:rPr>
+        <w:t xml:space="preserve">, </w:t>
+      </w:r>
+      <w:r>
+        <w:rPr>
+          <w:lang w:val="en-US"/>
+        </w:rPr>
+        <w:t>LOADING_DONE</w:t>
+      </w:r>
+    </w:p>
+    <w:p>
+      <w:pPr>
+        <w:pStyle w:val="Heading3"/>
+        <w:ind w:right="-188"/>
+        <w:rPr>
+          <w:lang w:val="en-US"/>
+        </w:rPr>
+      </w:pPr>
+      <w:r>
+        <w:rPr>
+          <w:lang w:val="en-US"/>
+        </w:rPr>
+        <w:t>Typical sequence of micro operations</w:t>
+      </w:r>
+    </w:p>
+    <w:p>
+      <w:pPr>
+        <w:rPr>
+          <w:lang w:val="en-US"/>
+        </w:rPr>
+      </w:pPr>
+    </w:p>
+    <w:p>
+      <w:pPr>
+        <w:ind w:left="720" w:right="-188"/>
+        <w:rPr>
+          <w:b/>
+          <w:lang w:val="en-US"/>
+        </w:rPr>
+      </w:pPr>
+      <w:r>
+        <w:rPr>
+          <w:b/>
+          <w:lang w:val="en-US"/>
+        </w:rPr>
+        <w:t>Step 1:</w:t>
+      </w:r>
+    </w:p>
+    <w:p>
+      <w:pPr>
+        <w:spacing w:after="0" w:line="240" w:lineRule="auto"/>
+        <w:ind w:left="720" w:right="-188"/>
+        <w:rPr>
+          <w:lang w:val="en-US"/>
+        </w:rPr>
+      </w:pPr>
+      <w:r>
+        <w:rPr>
+          <w:lang w:val="en-US"/>
+        </w:rPr>
+        <w:t>RST =&gt; set high (at least 3 clock cycles)</w:t>
+      </w:r>
+    </w:p>
+    <w:p>
+      <w:pPr>
+        <w:spacing w:after="0" w:line="240" w:lineRule="auto"/>
+        <w:ind w:left="720" w:right="-188"/>
+        <w:rPr>
+          <w:lang w:val="en-US"/>
+        </w:rPr>
+      </w:pPr>
+      <w:r>
+        <w:rPr>
+          <w:lang w:val="en-US"/>
+        </w:rPr>
+        <w:t>LOAD =&gt; set high</w:t>
+      </w:r>
+    </w:p>
+    <w:p>
+      <w:pPr>
+        <w:spacing w:after="0" w:line="240" w:lineRule="auto"/>
+        <w:ind w:left="720" w:right="-188"/>
+        <w:rPr>
+          <w:lang w:val="en-US"/>
+        </w:rPr>
+      </w:pPr>
+      <w:r>
+        <w:rPr>
+          <w:lang w:val="en-US"/>
+        </w:rPr>
+        <w:t>Bank_sel_in: set to proper bank.</w:t>
+      </w:r>
+    </w:p>
+    <w:p>
+      <w:pPr>
+        <w:spacing w:after="0" w:line="240" w:lineRule="auto"/>
+        <w:ind w:left="720" w:right="-188"/>
+        <w:rPr>
+          <w:lang w:val="en-US"/>
+        </w:rPr>
+      </w:pPr>
+      <w:r>
+        <w:rPr>
+          <w:lang w:val="en-US"/>
+        </w:rPr>
+        <w:t>Upper bank =&gt; '0', Lower bank =&gt; '1'</w:t>
+      </w:r>
+      <w:r>
+        <w:rPr>
+          <w:lang w:val="en-US"/>
+        </w:rPr>
+        <w:t xml:space="preserve"> (</w:t>
+      </w:r>
+      <w:r>
+        <w:rPr>
+          <w:sz w:val="18"/>
+          <w:lang w:val="en-US"/>
+        </w:rPr>
+        <w:t>These values are for Write address but are inverted for Read address</w:t>
+      </w:r>
+      <w:r>
+        <w:rPr>
+          <w:lang w:val="en-US"/>
+        </w:rPr>
+        <w:t>)</w:t>
+      </w:r>
+    </w:p>
+    <w:p>
+      <w:pPr>
+        <w:spacing w:after="0" w:line="240" w:lineRule="auto"/>
+        <w:ind w:left="720" w:right="-188"/>
+        <w:rPr>
+          <w:lang w:val="en-US"/>
+        </w:rPr>
+      </w:pPr>
+    </w:p>
+    <w:p>
+      <w:pPr>
+        <w:ind w:left="720" w:right="-188"/>
+        <w:rPr>
+          <w:b/>
+          <w:lang w:val="en-US"/>
+        </w:rPr>
+      </w:pPr>
+      <w:r>
+        <w:rPr>
+          <w:b/>
+          <w:lang w:val="en-US"/>
+        </w:rPr>
+        <w:t>Step 2:</w:t>
+      </w:r>
+    </w:p>
+    <w:p>
+      <w:pPr>
+        <w:spacing w:after="0" w:line="240" w:lineRule="auto"/>
+        <w:ind w:left="720" w:right="-188"/>
+        <w:rPr>
+          <w:lang w:val="en-US"/>
+        </w:rPr>
+      </w:pPr>
+      <w:r>
+        <w:rPr>
+          <w:lang w:val="en-US"/>
+        </w:rPr>
+        <w:t>RST =&gt; Set low</w:t>
+      </w:r>
+    </w:p>
+    <w:p>
+      <w:pPr>
+        <w:spacing w:after="0" w:line="240" w:lineRule="auto"/>
+        <w:ind w:left="720" w:right="-188"/>
+        <w:rPr>
+          <w:lang w:val="en-US"/>
+        </w:rPr>
+      </w:pPr>
+      <w:r>
+        <w:rPr>
+          <w:lang w:val="en-US"/>
+        </w:rPr>
+        <w:t>READY</w:t>
+      </w:r>
+      <w:r>
+        <w:rPr>
+          <w:lang w:val="en-US"/>
+        </w:rPr>
+        <w:t xml:space="preserve"> =&gt; </w:t>
+      </w:r>
+      <w:r>
+        <w:rPr>
+          <w:lang w:val="en-US"/>
+        </w:rPr>
+        <w:t xml:space="preserve"> wait until</w:t>
+      </w:r>
+      <w:r>
+        <w:rPr>
+          <w:lang w:val="en-US"/>
+        </w:rPr>
+        <w:t xml:space="preserve"> it is</w:t>
+      </w:r>
+      <w:r>
+        <w:rPr>
+          <w:lang w:val="en-US"/>
+        </w:rPr>
+        <w:t xml:space="preserve"> High, start sending</w:t>
+      </w:r>
+      <w:r>
+        <w:rPr>
+          <w:lang w:val="en-US"/>
+        </w:rPr>
+        <w:t xml:space="preserve"> </w:t>
+      </w:r>
+      <w:r>
+        <w:rPr>
+          <w:lang w:val="en-US"/>
+        </w:rPr>
+        <w:t xml:space="preserve">data </w:t>
+      </w:r>
+      <w:r>
+        <w:rPr>
+          <w:lang w:val="en-US"/>
+        </w:rPr>
+        <w:t>immediately</w:t>
+      </w:r>
+    </w:p>
+    <w:p>
+      <w:pPr>
+        <w:spacing w:after="0" w:line="240" w:lineRule="auto"/>
+        <w:ind w:left="720" w:right="-188"/>
+        <w:rPr>
+          <w:lang w:val="en-US"/>
+        </w:rPr>
+      </w:pPr>
+    </w:p>
+    <w:p>
+      <w:pPr>
+        <w:spacing w:after="0" w:line="240" w:lineRule="auto"/>
+        <w:ind w:left="720" w:right="-188"/>
+        <w:rPr>
+          <w:b/>
+          <w:lang w:val="en-US"/>
+        </w:rPr>
+      </w:pPr>
+      <w:r>
+        <w:rPr>
+          <w:b/>
+          <w:lang w:val="en-US"/>
+        </w:rPr>
+        <w:t>Step</w:t>
+      </w:r>
+      <w:r>
+        <w:rPr>
+          <w:b/>
+          <w:lang w:val="en-US"/>
+        </w:rPr>
+        <w:t xml:space="preserve"> </w:t>
+      </w:r>
+      <w:r>
+        <w:rPr>
+          <w:b/>
+          <w:lang w:val="en-US"/>
+        </w:rPr>
+        <w:t>3:</w:t>
+      </w:r>
+    </w:p>
+    <w:p>
+      <w:pPr>
+        <w:spacing w:after="0" w:line="240" w:lineRule="auto"/>
+        <w:ind w:left="720" w:right="-188"/>
+        <w:rPr>
+          <w:b/>
+          <w:lang w:val="en-US"/>
+        </w:rPr>
+      </w:pPr>
+    </w:p>
+    <w:p>
+      <w:pPr>
+        <w:spacing w:after="0" w:line="240" w:lineRule="auto"/>
+        <w:ind w:left="720" w:right="-188"/>
+        <w:rPr>
+          <w:lang w:val="en-US"/>
+        </w:rPr>
+      </w:pPr>
+      <w:r>
+        <w:rPr>
+          <w:lang w:val="en-US"/>
+        </w:rPr>
+        <w:t>LOADING_DONE: Becomes high when data completely loaded</w:t>
+      </w:r>
+    </w:p>
+    <w:p>
+      <w:pPr>
+        <w:ind w:right="-188"/>
+        <w:rPr>
+          <w:lang w:val="en-US"/>
+        </w:rPr>
+      </w:pPr>
+    </w:p>
+    <w:p>
+      <w:pPr>
+        <w:ind w:right="-188"/>
+        <w:rPr>
           <w:lang w:val="en-US"/>
         </w:rPr>
       </w:pPr>
@@ -6173,6 +6807,28 @@
       <w:szCs w:val="26"/>
     </w:rPr>
   </w:style>
+  <w:style w:type="paragraph" w:styleId="Heading3">
+    <w:name w:val="heading 3"/>
+    <w:basedOn w:val="Normal"/>
+    <w:next w:val="Normal"/>
+    <w:link w:val="Heading3Char"/>
+    <w:uiPriority w:val="9"/>
+    <w:unhideWhenUsed/>
+    <w:qFormat/>
+    <w:rsid w:val="00465E2E"/>
+    <w:pPr>
+      <w:keepNext/>
+      <w:keepLines/>
+      <w:spacing w:before="40" w:after="0"/>
+      <w:outlineLvl w:val="2"/>
+    </w:pPr>
+    <w:rPr>
+      <w:rFonts w:asciiTheme="majorHAnsi" w:eastAsiaTheme="majorEastAsia" w:hAnsiTheme="majorHAnsi" w:cstheme="majorBidi"/>
+      <w:color w:val="1F4D78" w:themeColor="accent1" w:themeShade="7F"/>
+      <w:sz w:val="24"/>
+      <w:szCs w:val="24"/>
+    </w:rPr>
+  </w:style>
   <w:style w:type="character" w:default="1" w:styleId="DefaultParagraphFont">
     <w:name w:val="Default Paragraph Font"/>
     <w:uiPriority w:val="1"/>
@@ -6280,6 +6936,19 @@
       <w:ind w:left="720"/>
       <w:contextualSpacing/>
     </w:pPr>
+  </w:style>
+  <w:style w:type="character" w:customStyle="1" w:styleId="Heading3Char">
+    <w:name w:val="Heading 3 Char"/>
+    <w:basedOn w:val="DefaultParagraphFont"/>
+    <w:link w:val="Heading3"/>
+    <w:uiPriority w:val="9"/>
+    <w:rsid w:val="00465E2E"/>
+    <w:rPr>
+      <w:rFonts w:asciiTheme="majorHAnsi" w:eastAsiaTheme="majorEastAsia" w:hAnsiTheme="majorHAnsi" w:cstheme="majorBidi"/>
+      <w:color w:val="1F4D78" w:themeColor="accent1" w:themeShade="7F"/>
+      <w:sz w:val="24"/>
+      <w:szCs w:val="24"/>
+    </w:rPr>
   </w:style>
 </w:styles>
 </file>

</xml_diff>